<commit_message>
Empty key bug fixed
</commit_message>
<xml_diff>
--- a/CourseWork/Files/Template.docx
+++ b/CourseWork/Files/Template.docx
@@ -8,7 +8,13 @@
         <w:rPr>
           <w:lang w:val="ru-RU"/>
         </w:rPr>
-        <w:t>Фю хбпб - иоънёк ющшё тёлдпсйзлёлгяяёъ хдфон</w:t>
+        <w:t>чплк тва швьлё лтва</w:t>
+      </w:r>
+      <w:r>
+        <w:rPr>
+          <w:lang w:val="ru-RU"/>
+        </w:rPr>
+        <w:br/>
       </w:r>
     </w:p>
     <w:sectPr>

</xml_diff>